<commit_message>
Claims su interaction scenarios
</commit_message>
<xml_diff>
--- a/Documentazione/Interaction Scenarios.docx
+++ b/Documentazione/Interaction Scenarios.docx
@@ -796,7 +796,7 @@
           </w:tcPr>
           <w:p>
             <w:r>
-              <w:t>Mettere a disposizione un immobile tramite applicazione</w:t>
+              <w:t>Per aggiungere un nuovo appartamento, è necessario cliccare il bottone “Aggiungi Immobile” in fondo alla pagina con il riepilogo degli immobili</w:t>
             </w:r>
           </w:p>
           <w:p/>
@@ -822,47 +822,56 @@
               <w:rPr>
                 <w:color w:val="00B050"/>
               </w:rPr>
-              <w:t xml:space="preserve"> Non c’è il bisogno di rivolgersi a terzi</w:t>
-            </w:r>
-          </w:p>
-          <w:p>
-            <w:pPr>
-              <w:rPr>
-                <w:color w:val="00B050"/>
-              </w:rPr>
-            </w:pPr>
-            <w:r>
-              <w:rPr>
-                <w:color w:val="00B050"/>
-              </w:rPr>
-              <w:t>(+) È possibile farlo in un qualunque momento della giornata e in qualunque giorno della settimana</w:t>
-            </w:r>
-          </w:p>
-          <w:p>
-            <w:pPr>
-              <w:rPr>
-                <w:color w:val="00B050"/>
-              </w:rPr>
-            </w:pPr>
-            <w:r>
-              <w:rPr>
-                <w:color w:val="00B050"/>
-              </w:rPr>
-              <w:t>(+) Il metodo di messa a disposizione non varia nel tempo</w:t>
-            </w:r>
-          </w:p>
-          <w:p>
+              <w:t xml:space="preserve"> Viene gestito tutto dalla stessa pagina</w:t>
+            </w:r>
+          </w:p>
+          <w:p>
+            <w:pPr>
+              <w:rPr>
+                <w:color w:val="00B050"/>
+              </w:rPr>
+            </w:pPr>
+            <w:r>
+              <w:rPr>
+                <w:color w:val="00B050"/>
+              </w:rPr>
+              <w:t>(+)</w:t>
+            </w:r>
+            <w:r>
+              <w:rPr>
+                <w:color w:val="00B050"/>
+              </w:rPr>
+              <w:t xml:space="preserve"> </w:t>
+            </w:r>
+            <w:r>
+              <w:rPr>
+                <w:color w:val="00B050"/>
+              </w:rPr>
+              <w:t>Ha senso dal punto di vista logico collocare insieme le due cose</w:t>
+            </w:r>
+            <w:r>
+              <w:rPr>
+                <w:color w:val="00B050"/>
+              </w:rPr>
+              <w:br/>
+            </w:r>
             <w:r>
               <w:rPr>
                 <w:color w:val="FF0000"/>
               </w:rPr>
-              <w:t xml:space="preserve"> (-)</w:t>
+              <w:t>(-)</w:t>
             </w:r>
             <w:r>
               <w:rPr>
                 <w:color w:val="FF0000"/>
               </w:rPr>
-              <w:t xml:space="preserve"> Minor controllo su chi prende effettivamente in gestione l’immobile e su chi viene ospitato</w:t>
+              <w:t xml:space="preserve"> </w:t>
+            </w:r>
+            <w:r>
+              <w:rPr>
+                <w:color w:val="FF0000"/>
+              </w:rPr>
+              <w:t>Se sono presenti molti immobili, sarà necessario scrollare la pagina per arrivare al bottone</w:t>
             </w:r>
           </w:p>
         </w:tc>
@@ -878,7 +887,7 @@
           </w:tcPr>
           <w:p>
             <w:r>
-              <w:t>Compilare un form con le info dell’immobile tramite applicazione</w:t>
+              <w:t xml:space="preserve">Compilare un form con le info dell’immobile </w:t>
             </w:r>
           </w:p>
           <w:p/>
@@ -904,7 +913,13 @@
               <w:rPr>
                 <w:color w:val="00B050"/>
               </w:rPr>
-              <w:t xml:space="preserve"> Il form non varia nel tempo, una volta appreso quali sono i campi richiesti lo si riempie rapidamente per ogni immobile</w:t>
+              <w:t xml:space="preserve"> </w:t>
+            </w:r>
+            <w:r>
+              <w:rPr>
+                <w:color w:val="00B050"/>
+              </w:rPr>
+              <w:t>Procedura nota a tutti, compilare un form online è analogo a compilare un modulo cartaceo</w:t>
             </w:r>
           </w:p>
           <w:p>
@@ -923,10 +938,48 @@
               <w:rPr>
                 <w:color w:val="00B050"/>
               </w:rPr>
-              <w:t xml:space="preserve"> Maggiore possibilità di correggere gli errori rispetto a un form cartaceo </w:t>
-            </w:r>
-          </w:p>
-          <w:p>
+              <w:t xml:space="preserve"> </w:t>
+            </w:r>
+            <w:r>
+              <w:rPr>
+                <w:color w:val="00B050"/>
+              </w:rPr>
+              <w:t>Attraverso un’unica operazione, che avviene in un’unica pagina, è possibile fornire tutti i dati necessari alla messa a disposizione di un immobile</w:t>
+            </w:r>
+          </w:p>
+          <w:p>
+            <w:r>
+              <w:rPr>
+                <w:color w:val="00B050"/>
+              </w:rPr>
+              <w:t>(+)</w:t>
+            </w:r>
+            <w:r>
+              <w:rPr>
+                <w:color w:val="00B050"/>
+              </w:rPr>
+              <w:t xml:space="preserve"> Verrà visualizzato un </w:t>
+            </w:r>
+            <w:proofErr w:type="spellStart"/>
+            <w:r>
+              <w:rPr>
+                <w:color w:val="00B050"/>
+              </w:rPr>
+              <w:t>placeholder</w:t>
+            </w:r>
+            <w:proofErr w:type="spellEnd"/>
+            <w:r>
+              <w:rPr>
+                <w:color w:val="00B050"/>
+              </w:rPr>
+              <w:t xml:space="preserve"> / etichetta per ogni campo, quindi l’utente saprà immediatamente quale informazione inserirvi</w:t>
+            </w:r>
+            <w:r>
+              <w:rPr>
+                <w:color w:val="00B050"/>
+              </w:rPr>
+              <w:br/>
+            </w:r>
             <w:r>
               <w:rPr>
                 <w:color w:val="FF0000"/>
@@ -937,14 +990,20 @@
               <w:rPr>
                 <w:color w:val="FF0000"/>
               </w:rPr>
-              <w:t xml:space="preserve"> Minor possibilità di chiedere aiuto a qualcuno se si incontrano problemi</w:t>
+              <w:t xml:space="preserve"> </w:t>
+            </w:r>
+            <w:r>
+              <w:rPr>
+                <w:color w:val="FF0000"/>
+              </w:rPr>
+              <w:t>L’utente potrebbe essere scoraggiato nel vedere i campi relativi alle informazioni da inserire tutti insieme, e potrebbe non sapere in che ordine procedere</w:t>
             </w:r>
           </w:p>
         </w:tc>
       </w:tr>
       <w:tr>
         <w:trPr>
-          <w:trHeight w:val="4287"/>
+          <w:trHeight w:val="2836"/>
         </w:trPr>
         <w:tc>
           <w:tcPr>
@@ -953,9 +1012,11 @@
           </w:tcPr>
           <w:p>
             <w:r>
-              <w:t>Invio delle chiavi alla protezione civile</w:t>
-            </w:r>
-          </w:p>
+              <w:t>Ritornare alla pagina “I Miei Immobili”, che conterrà anche quello appena aggiunto, come conferma che l’operazione si è conclusa correttamente</w:t>
+            </w:r>
+          </w:p>
+          <w:p/>
+          <w:p/>
           <w:p/>
         </w:tc>
         <w:tc>
@@ -979,64 +1040,27 @@
               <w:rPr>
                 <w:color w:val="00B050"/>
               </w:rPr>
-              <w:t xml:space="preserve"> Si devono inviare soltanto una sola volta, alla messa a disposizione dell’immobile</w:t>
-            </w:r>
-          </w:p>
-          <w:p>
-            <w:pPr>
-              <w:rPr>
-                <w:color w:val="00B050"/>
-              </w:rPr>
-            </w:pPr>
-            <w:r>
-              <w:rPr>
-                <w:color w:val="00B050"/>
-              </w:rPr>
-              <w:t>(+)</w:t>
-            </w:r>
-            <w:r>
-              <w:rPr>
-                <w:color w:val="00B050"/>
-              </w:rPr>
-              <w:t xml:space="preserve"> Si devono inviare soltanto una sola volta, alla messa a disposizione dell’immobile </w:t>
-            </w:r>
-          </w:p>
-          <w:p>
-            <w:pPr>
-              <w:rPr>
-                <w:color w:val="00B050"/>
-              </w:rPr>
-            </w:pPr>
-            <w:r>
-              <w:rPr>
-                <w:color w:val="00B050"/>
-              </w:rPr>
-              <w:t>(+)</w:t>
-            </w:r>
-            <w:r>
-              <w:rPr>
-                <w:color w:val="00B050"/>
-              </w:rPr>
-              <w:t xml:space="preserve"> È possibile inviarle via posta, via corriere, e in tanti altri modi</w:t>
-            </w:r>
-          </w:p>
-          <w:p>
-            <w:pPr>
-              <w:rPr>
-                <w:color w:val="00B050"/>
-              </w:rPr>
-            </w:pPr>
-            <w:r>
-              <w:rPr>
-                <w:color w:val="00B050"/>
-              </w:rPr>
-              <w:t>(+)</w:t>
-            </w:r>
-            <w:r>
-              <w:rPr>
-                <w:color w:val="00B050"/>
-              </w:rPr>
-              <w:t xml:space="preserve"> È possibile, se lo si preferisce, consegnarle personalmente</w:t>
+              <w:t xml:space="preserve"> </w:t>
+            </w:r>
+            <w:r>
+              <w:rPr>
+                <w:color w:val="00B050"/>
+              </w:rPr>
+              <w:t xml:space="preserve">Non è necessario visualizzare un messaggio di </w:t>
+            </w:r>
+            <w:proofErr w:type="spellStart"/>
+            <w:r>
+              <w:rPr>
+                <w:color w:val="00B050"/>
+              </w:rPr>
+              <w:t>alert</w:t>
+            </w:r>
+            <w:proofErr w:type="spellEnd"/>
+            <w:r>
+              <w:rPr>
+                <w:color w:val="00B050"/>
+              </w:rPr>
+              <w:t xml:space="preserve"> che informi del risultato dell’operazione. Visualizzare tale messaggio è immediato ma richiederebbe step ulteriori (chiudere il messaggio / tornare alla pagina “I Miei Immobili” manualmente)</w:t>
             </w:r>
           </w:p>
           <w:p>
@@ -1049,28 +1073,14 @@
               <w:rPr>
                 <w:color w:val="FF0000"/>
               </w:rPr>
-              <w:t>(-) In caso di invio via posta o corriere, c’è sempre un minimo di rischio che vadano perdute o siano rubate</w:t>
-            </w:r>
-          </w:p>
-          <w:p>
-            <w:pPr>
+              <w:t xml:space="preserve">(-) </w:t>
+            </w:r>
+            <w:r>
               <w:rPr>
                 <w:color w:val="FF0000"/>
               </w:rPr>
-            </w:pPr>
-            <w:r>
-              <w:rPr>
-                <w:color w:val="FF0000"/>
-              </w:rPr>
-              <w:t>(-) In caso di consegna di persona, è comunque da mettere in conto il tempo necessario per recarsi presso una sede della Protezione Civile e consegnare le chiavi.</w:t>
-            </w:r>
-          </w:p>
-          <w:p>
-            <w:pPr>
-              <w:rPr>
-                <w:color w:val="FF0000"/>
-              </w:rPr>
-            </w:pPr>
+              <w:t>Se sono presenti molti immobili potrebbe non essere immediatamente evidente quale è appena stato aggiunto</w:t>
+            </w:r>
           </w:p>
           <w:p>
             <w:pPr>
@@ -1087,11 +1097,889 @@
         <w:pStyle w:val="Titolo3"/>
       </w:pPr>
       <w:r>
-        <w:t>3.2 - Claims</w:t>
-      </w:r>
-      <w:bookmarkStart w:id="0" w:name="_GoBack"/>
-      <w:bookmarkEnd w:id="0"/>
-    </w:p>
+        <w:t xml:space="preserve">3.2 </w:t>
+      </w:r>
+      <w:r>
+        <w:t>–</w:t>
+      </w:r>
+      <w:r>
+        <w:t xml:space="preserve"> </w:t>
+      </w:r>
+      <w:proofErr w:type="spellStart"/>
+      <w:r>
+        <w:t>Claims</w:t>
+      </w:r>
+      <w:proofErr w:type="spellEnd"/>
+    </w:p>
+    <w:tbl>
+      <w:tblPr>
+        <w:tblStyle w:val="Grigliatabella"/>
+        <w:tblpPr w:leftFromText="141" w:rightFromText="141" w:vertAnchor="page" w:horzAnchor="margin" w:tblpY="10844"/>
+        <w:tblW w:w="0" w:type="auto"/>
+        <w:tblLook w:val="04A0" w:firstRow="1" w:lastRow="0" w:firstColumn="1" w:lastColumn="0" w:noHBand="0" w:noVBand="1"/>
+      </w:tblPr>
+      <w:tblGrid>
+        <w:gridCol w:w="4811"/>
+        <w:gridCol w:w="4811"/>
+      </w:tblGrid>
+      <w:tr>
+        <w:trPr>
+          <w:trHeight w:val="547"/>
+        </w:trPr>
+        <w:tc>
+          <w:tcPr>
+            <w:tcW w:w="4811" w:type="dxa"/>
+            <w:shd w:val="clear" w:color="auto" w:fill="8EAADB" w:themeFill="accent1" w:themeFillTint="99"/>
+          </w:tcPr>
+          <w:p>
+            <w:pPr>
+              <w:rPr>
+                <w:b/>
+                <w:color w:val="FFFFFF" w:themeColor="background1"/>
+              </w:rPr>
+            </w:pPr>
+            <w:r>
+              <w:rPr>
+                <w:b/>
+                <w:color w:val="FFFFFF" w:themeColor="background1"/>
+              </w:rPr>
+              <w:t xml:space="preserve">Situation </w:t>
+            </w:r>
+            <w:proofErr w:type="spellStart"/>
+            <w:r>
+              <w:rPr>
+                <w:b/>
+                <w:color w:val="FFFFFF" w:themeColor="background1"/>
+              </w:rPr>
+              <w:t>features</w:t>
+            </w:r>
+            <w:proofErr w:type="spellEnd"/>
+            <w:r>
+              <w:rPr>
+                <w:b/>
+                <w:color w:val="FFFFFF" w:themeColor="background1"/>
+              </w:rPr>
+              <w:t xml:space="preserve"> (</w:t>
+            </w:r>
+            <w:proofErr w:type="spellStart"/>
+            <w:r>
+              <w:rPr>
+                <w:b/>
+                <w:color w:val="FFFFFF" w:themeColor="background1"/>
+              </w:rPr>
+              <w:t>Interaction</w:t>
+            </w:r>
+            <w:proofErr w:type="spellEnd"/>
+            <w:r>
+              <w:rPr>
+                <w:b/>
+                <w:color w:val="FFFFFF" w:themeColor="background1"/>
+              </w:rPr>
+              <w:t xml:space="preserve"> scenario </w:t>
+            </w:r>
+            <w:r>
+              <w:rPr>
+                <w:b/>
+                <w:color w:val="FFFFFF" w:themeColor="background1"/>
+              </w:rPr>
+              <w:t>2</w:t>
+            </w:r>
+            <w:r>
+              <w:rPr>
+                <w:b/>
+                <w:color w:val="FFFFFF" w:themeColor="background1"/>
+              </w:rPr>
+              <w:t>)</w:t>
+            </w:r>
+          </w:p>
+        </w:tc>
+        <w:tc>
+          <w:tcPr>
+            <w:tcW w:w="4811" w:type="dxa"/>
+            <w:shd w:val="clear" w:color="auto" w:fill="8EAADB" w:themeFill="accent1" w:themeFillTint="99"/>
+          </w:tcPr>
+          <w:p>
+            <w:pPr>
+              <w:rPr>
+                <w:b/>
+                <w:color w:val="FFFFFF" w:themeColor="background1"/>
+              </w:rPr>
+            </w:pPr>
+            <w:r>
+              <w:rPr>
+                <w:b/>
+                <w:color w:val="FFFFFF" w:themeColor="background1"/>
+              </w:rPr>
+              <w:t>Pro (+) e Contro (-)</w:t>
+            </w:r>
+          </w:p>
+        </w:tc>
+      </w:tr>
+      <w:tr>
+        <w:trPr>
+          <w:trHeight w:val="1007"/>
+        </w:trPr>
+        <w:tc>
+          <w:tcPr>
+            <w:tcW w:w="4811" w:type="dxa"/>
+            <w:shd w:val="clear" w:color="auto" w:fill="EDEDED" w:themeFill="accent3" w:themeFillTint="33"/>
+          </w:tcPr>
+          <w:p>
+            <w:r>
+              <w:t>Visualizzazione diretta della pagina “I Miei Immobili”</w:t>
+            </w:r>
+          </w:p>
+          <w:p/>
+        </w:tc>
+        <w:tc>
+          <w:tcPr>
+            <w:tcW w:w="4811" w:type="dxa"/>
+            <w:shd w:val="clear" w:color="auto" w:fill="EDEDED" w:themeFill="accent3" w:themeFillTint="33"/>
+          </w:tcPr>
+          <w:p>
+            <w:pPr>
+              <w:rPr>
+                <w:color w:val="00B050"/>
+              </w:rPr>
+            </w:pPr>
+            <w:r>
+              <w:rPr>
+                <w:color w:val="00B050"/>
+              </w:rPr>
+              <w:t>(+)</w:t>
+            </w:r>
+            <w:r>
+              <w:rPr>
+                <w:color w:val="00B050"/>
+              </w:rPr>
+              <w:t xml:space="preserve"> </w:t>
+            </w:r>
+            <w:proofErr w:type="gramStart"/>
+            <w:r>
+              <w:rPr>
+                <w:color w:val="00B050"/>
+              </w:rPr>
+              <w:t>E’</w:t>
+            </w:r>
+            <w:proofErr w:type="gramEnd"/>
+            <w:r>
+              <w:rPr>
+                <w:color w:val="00B050"/>
+              </w:rPr>
+              <w:t xml:space="preserve"> la pagina che viene utilizzata più di frequente, nonché la più importante del sito, pertanto ha senso visualizzarla per prima</w:t>
+            </w:r>
+          </w:p>
+          <w:p>
+            <w:pPr>
+              <w:rPr>
+                <w:color w:val="00B050"/>
+              </w:rPr>
+            </w:pPr>
+            <w:r>
+              <w:rPr>
+                <w:color w:val="00B050"/>
+              </w:rPr>
+              <w:t>(+) Si riducono i tempi d’attesa</w:t>
+            </w:r>
+          </w:p>
+        </w:tc>
+      </w:tr>
+      <w:tr>
+        <w:trPr>
+          <w:trHeight w:val="1383"/>
+        </w:trPr>
+        <w:tc>
+          <w:tcPr>
+            <w:tcW w:w="4811" w:type="dxa"/>
+            <w:shd w:val="clear" w:color="auto" w:fill="EDEDED" w:themeFill="accent3" w:themeFillTint="33"/>
+          </w:tcPr>
+          <w:p>
+            <w:r>
+              <w:t>Visualizzazione della pagina dedicata alla modifica dell’immobile quando si desidera estendere la data di disponibilità</w:t>
+            </w:r>
+          </w:p>
+          <w:p/>
+        </w:tc>
+        <w:tc>
+          <w:tcPr>
+            <w:tcW w:w="4811" w:type="dxa"/>
+            <w:shd w:val="clear" w:color="auto" w:fill="EDEDED" w:themeFill="accent3" w:themeFillTint="33"/>
+          </w:tcPr>
+          <w:p>
+            <w:pPr>
+              <w:rPr>
+                <w:color w:val="00B050"/>
+              </w:rPr>
+            </w:pPr>
+            <w:r>
+              <w:rPr>
+                <w:color w:val="00B050"/>
+              </w:rPr>
+              <w:t>(+)</w:t>
+            </w:r>
+            <w:r>
+              <w:rPr>
+                <w:color w:val="00B050"/>
+              </w:rPr>
+              <w:t xml:space="preserve"> Si visualizzeranno tutti i dati precedentemente inseriti, e sarà immediatamente chiaro cosa si può modificare e cosa no in base a quali campi risultano editabili</w:t>
+            </w:r>
+          </w:p>
+          <w:p>
+            <w:pPr>
+              <w:rPr>
+                <w:color w:val="00B050"/>
+              </w:rPr>
+            </w:pPr>
+            <w:r>
+              <w:rPr>
+                <w:color w:val="00B050"/>
+              </w:rPr>
+              <w:t>(+)</w:t>
+            </w:r>
+            <w:r>
+              <w:rPr>
+                <w:color w:val="00B050"/>
+              </w:rPr>
+              <w:t xml:space="preserve"> Il titolo della pagina, “Modifica Immobile”, renderà chiaro che si è intrapresa l’operazione corretta</w:t>
+            </w:r>
+            <w:r>
+              <w:rPr>
+                <w:color w:val="00B050"/>
+              </w:rPr>
+              <w:br/>
+            </w:r>
+            <w:r>
+              <w:rPr>
+                <w:color w:val="FF0000"/>
+              </w:rPr>
+              <w:t>(-)</w:t>
+            </w:r>
+            <w:r>
+              <w:rPr>
+                <w:color w:val="FF0000"/>
+              </w:rPr>
+              <w:t xml:space="preserve"> Necessità di caricare una nuova pagina</w:t>
+            </w:r>
+          </w:p>
+        </w:tc>
+      </w:tr>
+    </w:tbl>
+    <w:p/>
+    <w:p/>
+    <w:p/>
+    <w:p/>
+    <w:p>
+      <w:r>
+        <w:br w:type="page"/>
+      </w:r>
+    </w:p>
+    <w:tbl>
+      <w:tblPr>
+        <w:tblStyle w:val="Grigliatabella"/>
+        <w:tblpPr w:leftFromText="141" w:rightFromText="141" w:vertAnchor="page" w:horzAnchor="margin" w:tblpY="1342"/>
+        <w:tblW w:w="0" w:type="auto"/>
+        <w:tblLook w:val="04A0" w:firstRow="1" w:lastRow="0" w:firstColumn="1" w:lastColumn="0" w:noHBand="0" w:noVBand="1"/>
+      </w:tblPr>
+      <w:tblGrid>
+        <w:gridCol w:w="4811"/>
+        <w:gridCol w:w="4811"/>
+      </w:tblGrid>
+      <w:tr>
+        <w:trPr>
+          <w:trHeight w:val="547"/>
+        </w:trPr>
+        <w:tc>
+          <w:tcPr>
+            <w:tcW w:w="4811" w:type="dxa"/>
+            <w:shd w:val="clear" w:color="auto" w:fill="8EAADB" w:themeFill="accent1" w:themeFillTint="99"/>
+          </w:tcPr>
+          <w:p>
+            <w:pPr>
+              <w:rPr>
+                <w:b/>
+                <w:color w:val="FFFFFF" w:themeColor="background1"/>
+              </w:rPr>
+            </w:pPr>
+            <w:r>
+              <w:rPr>
+                <w:b/>
+                <w:color w:val="FFFFFF" w:themeColor="background1"/>
+              </w:rPr>
+              <w:lastRenderedPageBreak/>
+              <w:t xml:space="preserve">Situation </w:t>
+            </w:r>
+            <w:proofErr w:type="spellStart"/>
+            <w:r>
+              <w:rPr>
+                <w:b/>
+                <w:color w:val="FFFFFF" w:themeColor="background1"/>
+              </w:rPr>
+              <w:t>features</w:t>
+            </w:r>
+            <w:proofErr w:type="spellEnd"/>
+            <w:r>
+              <w:rPr>
+                <w:b/>
+                <w:color w:val="FFFFFF" w:themeColor="background1"/>
+              </w:rPr>
+              <w:t xml:space="preserve"> (</w:t>
+            </w:r>
+            <w:proofErr w:type="spellStart"/>
+            <w:r>
+              <w:rPr>
+                <w:b/>
+                <w:color w:val="FFFFFF" w:themeColor="background1"/>
+              </w:rPr>
+              <w:t>Interaction</w:t>
+            </w:r>
+            <w:proofErr w:type="spellEnd"/>
+            <w:r>
+              <w:rPr>
+                <w:b/>
+                <w:color w:val="FFFFFF" w:themeColor="background1"/>
+              </w:rPr>
+              <w:t xml:space="preserve"> scenario </w:t>
+            </w:r>
+            <w:r>
+              <w:rPr>
+                <w:b/>
+                <w:color w:val="FFFFFF" w:themeColor="background1"/>
+              </w:rPr>
+              <w:t>3</w:t>
+            </w:r>
+            <w:r>
+              <w:rPr>
+                <w:b/>
+                <w:color w:val="FFFFFF" w:themeColor="background1"/>
+              </w:rPr>
+              <w:t>)</w:t>
+            </w:r>
+          </w:p>
+        </w:tc>
+        <w:tc>
+          <w:tcPr>
+            <w:tcW w:w="4811" w:type="dxa"/>
+            <w:shd w:val="clear" w:color="auto" w:fill="8EAADB" w:themeFill="accent1" w:themeFillTint="99"/>
+          </w:tcPr>
+          <w:p>
+            <w:pPr>
+              <w:rPr>
+                <w:b/>
+                <w:color w:val="FFFFFF" w:themeColor="background1"/>
+              </w:rPr>
+            </w:pPr>
+            <w:r>
+              <w:rPr>
+                <w:b/>
+                <w:color w:val="FFFFFF" w:themeColor="background1"/>
+              </w:rPr>
+              <w:t>Pro (+) e Contro (-)</w:t>
+            </w:r>
+          </w:p>
+        </w:tc>
+      </w:tr>
+      <w:tr>
+        <w:trPr>
+          <w:trHeight w:val="1007"/>
+        </w:trPr>
+        <w:tc>
+          <w:tcPr>
+            <w:tcW w:w="4811" w:type="dxa"/>
+            <w:shd w:val="clear" w:color="auto" w:fill="EDEDED" w:themeFill="accent3" w:themeFillTint="33"/>
+          </w:tcPr>
+          <w:p>
+            <w:r>
+              <w:t>Visualizzazione di una tabella con le informazioni di tutti i cittadini</w:t>
+            </w:r>
+          </w:p>
+        </w:tc>
+        <w:tc>
+          <w:tcPr>
+            <w:tcW w:w="4811" w:type="dxa"/>
+            <w:shd w:val="clear" w:color="auto" w:fill="EDEDED" w:themeFill="accent3" w:themeFillTint="33"/>
+          </w:tcPr>
+          <w:p>
+            <w:pPr>
+              <w:rPr>
+                <w:color w:val="00B050"/>
+              </w:rPr>
+            </w:pPr>
+            <w:r>
+              <w:rPr>
+                <w:color w:val="00B050"/>
+              </w:rPr>
+              <w:t>(+)</w:t>
+            </w:r>
+            <w:r>
+              <w:rPr>
+                <w:color w:val="00B050"/>
+              </w:rPr>
+              <w:t xml:space="preserve"> </w:t>
+            </w:r>
+            <w:r>
+              <w:rPr>
+                <w:color w:val="00B050"/>
+              </w:rPr>
+              <w:t>Rapida vista d’insieme</w:t>
+            </w:r>
+          </w:p>
+          <w:p>
+            <w:pPr>
+              <w:rPr>
+                <w:color w:val="00B050"/>
+              </w:rPr>
+            </w:pPr>
+            <w:r>
+              <w:rPr>
+                <w:color w:val="FF0000"/>
+              </w:rPr>
+              <w:t>(-)</w:t>
+            </w:r>
+            <w:r>
+              <w:rPr>
+                <w:color w:val="FF0000"/>
+              </w:rPr>
+              <w:t xml:space="preserve"> </w:t>
+            </w:r>
+            <w:r>
+              <w:rPr>
+                <w:color w:val="FF0000"/>
+              </w:rPr>
+              <w:t>Molte informazioni nella stessa pagina potrebbero confondere un operatore inesperto</w:t>
+            </w:r>
+          </w:p>
+        </w:tc>
+      </w:tr>
+      <w:tr>
+        <w:trPr>
+          <w:trHeight w:val="1007"/>
+        </w:trPr>
+        <w:tc>
+          <w:tcPr>
+            <w:tcW w:w="4811" w:type="dxa"/>
+            <w:shd w:val="clear" w:color="auto" w:fill="EDEDED" w:themeFill="accent3" w:themeFillTint="33"/>
+          </w:tcPr>
+          <w:p>
+            <w:r>
+              <w:t>Barra di ricerca dei cittadini</w:t>
+            </w:r>
+          </w:p>
+        </w:tc>
+        <w:tc>
+          <w:tcPr>
+            <w:tcW w:w="4811" w:type="dxa"/>
+            <w:shd w:val="clear" w:color="auto" w:fill="EDEDED" w:themeFill="accent3" w:themeFillTint="33"/>
+          </w:tcPr>
+          <w:p>
+            <w:pPr>
+              <w:rPr>
+                <w:color w:val="00B050"/>
+              </w:rPr>
+            </w:pPr>
+            <w:r>
+              <w:rPr>
+                <w:color w:val="00B050"/>
+              </w:rPr>
+              <w:t>(+)</w:t>
+            </w:r>
+            <w:r>
+              <w:rPr>
+                <w:color w:val="00B050"/>
+              </w:rPr>
+              <w:t xml:space="preserve"> </w:t>
+            </w:r>
+            <w:r>
+              <w:rPr>
+                <w:color w:val="00B050"/>
+              </w:rPr>
+              <w:t>Possibilità di trovare immediatamente un cittadino specifico</w:t>
+            </w:r>
+          </w:p>
+          <w:p>
+            <w:pPr>
+              <w:rPr>
+                <w:color w:val="00B050"/>
+              </w:rPr>
+            </w:pPr>
+          </w:p>
+        </w:tc>
+      </w:tr>
+      <w:tr>
+        <w:trPr>
+          <w:trHeight w:val="1007"/>
+        </w:trPr>
+        <w:tc>
+          <w:tcPr>
+            <w:tcW w:w="4811" w:type="dxa"/>
+            <w:shd w:val="clear" w:color="auto" w:fill="EDEDED" w:themeFill="accent3" w:themeFillTint="33"/>
+          </w:tcPr>
+          <w:p>
+            <w:r>
+              <w:t>Bottone “Trova migliore sistemazione” visualizzato nella riga della tabella relativa ad ogni cittadino</w:t>
+            </w:r>
+          </w:p>
+        </w:tc>
+        <w:tc>
+          <w:tcPr>
+            <w:tcW w:w="4811" w:type="dxa"/>
+            <w:shd w:val="clear" w:color="auto" w:fill="EDEDED" w:themeFill="accent3" w:themeFillTint="33"/>
+          </w:tcPr>
+          <w:p>
+            <w:pPr>
+              <w:rPr>
+                <w:color w:val="00B050"/>
+              </w:rPr>
+            </w:pPr>
+            <w:r>
+              <w:rPr>
+                <w:color w:val="00B050"/>
+              </w:rPr>
+              <w:t>(+)</w:t>
+            </w:r>
+            <w:r>
+              <w:rPr>
+                <w:color w:val="00B050"/>
+              </w:rPr>
+              <w:t xml:space="preserve"> </w:t>
+            </w:r>
+            <w:proofErr w:type="gramStart"/>
+            <w:r>
+              <w:rPr>
+                <w:color w:val="00B050"/>
+              </w:rPr>
+              <w:t>E’</w:t>
+            </w:r>
+            <w:proofErr w:type="gramEnd"/>
+            <w:r>
+              <w:rPr>
+                <w:color w:val="00B050"/>
+              </w:rPr>
+              <w:t xml:space="preserve"> possibile ottenere, in modo immediato, la funzione desiderata per il cittadino in questione</w:t>
+            </w:r>
+          </w:p>
+          <w:p>
+            <w:pPr>
+              <w:rPr>
+                <w:color w:val="00B050"/>
+              </w:rPr>
+            </w:pPr>
+            <w:r>
+              <w:rPr>
+                <w:color w:val="00B050"/>
+              </w:rPr>
+              <w:t>(+) L’etichetta del bottone rende subito chiaro quale operazione sarà svolta</w:t>
+            </w:r>
+          </w:p>
+          <w:p>
+            <w:pPr>
+              <w:rPr>
+                <w:color w:val="00B050"/>
+              </w:rPr>
+            </w:pPr>
+            <w:r>
+              <w:rPr>
+                <w:color w:val="FF0000"/>
+              </w:rPr>
+              <w:t>(-)</w:t>
+            </w:r>
+            <w:r>
+              <w:rPr>
+                <w:color w:val="FF0000"/>
+              </w:rPr>
+              <w:t xml:space="preserve"> </w:t>
+            </w:r>
+            <w:r>
+              <w:rPr>
+                <w:color w:val="FF0000"/>
+              </w:rPr>
+              <w:t>Verranno visualizzate più “copie” dello stesso bottone, che potrebbero confondere un operatore che vede il sistema per la prima volta</w:t>
+            </w:r>
+          </w:p>
+        </w:tc>
+      </w:tr>
+      <w:tr>
+        <w:trPr>
+          <w:trHeight w:val="1383"/>
+        </w:trPr>
+        <w:tc>
+          <w:tcPr>
+            <w:tcW w:w="4811" w:type="dxa"/>
+            <w:shd w:val="clear" w:color="auto" w:fill="EDEDED" w:themeFill="accent3" w:themeFillTint="33"/>
+          </w:tcPr>
+          <w:p>
+            <w:r>
+              <w:t xml:space="preserve">Visualizzazione degli immobili migliori per il cittadino in una tabella </w:t>
+            </w:r>
+          </w:p>
+          <w:p/>
+        </w:tc>
+        <w:tc>
+          <w:tcPr>
+            <w:tcW w:w="4811" w:type="dxa"/>
+            <w:shd w:val="clear" w:color="auto" w:fill="EDEDED" w:themeFill="accent3" w:themeFillTint="33"/>
+          </w:tcPr>
+          <w:p>
+            <w:pPr>
+              <w:rPr>
+                <w:color w:val="00B050"/>
+              </w:rPr>
+            </w:pPr>
+            <w:r>
+              <w:rPr>
+                <w:color w:val="00B050"/>
+              </w:rPr>
+              <w:t>(+)</w:t>
+            </w:r>
+            <w:r>
+              <w:rPr>
+                <w:color w:val="00B050"/>
+              </w:rPr>
+              <w:t xml:space="preserve"> </w:t>
+            </w:r>
+            <w:r>
+              <w:rPr>
+                <w:color w:val="00B050"/>
+              </w:rPr>
+              <w:t>Non c’è dispersione nella visualizzazione di immobili che andrebbero scartati [Ad esempio, se il cittadino è disabile, verranno visualizzati solo immobili con accesso disabili]</w:t>
+            </w:r>
+          </w:p>
+          <w:p>
+            <w:pPr>
+              <w:rPr>
+                <w:color w:val="00B050"/>
+              </w:rPr>
+            </w:pPr>
+            <w:r>
+              <w:rPr>
+                <w:color w:val="00B050"/>
+              </w:rPr>
+              <w:t>(+) Possibilità di trovare un immobile alla distanza ideale da</w:t>
+            </w:r>
+            <w:r>
+              <w:rPr>
+                <w:color w:val="00B050"/>
+              </w:rPr>
+              <w:t>lla residenza del cittadino, in modo da consentirgli di allontanarsi il meno possibile</w:t>
+            </w:r>
+          </w:p>
+          <w:p>
+            <w:pPr>
+              <w:rPr>
+                <w:color w:val="00B050"/>
+              </w:rPr>
+            </w:pPr>
+          </w:p>
+          <w:p>
+            <w:pPr>
+              <w:rPr>
+                <w:color w:val="00B050"/>
+              </w:rPr>
+            </w:pPr>
+          </w:p>
+        </w:tc>
+      </w:tr>
+      <w:tr>
+        <w:trPr>
+          <w:trHeight w:val="1383"/>
+        </w:trPr>
+        <w:tc>
+          <w:tcPr>
+            <w:tcW w:w="4811" w:type="dxa"/>
+            <w:shd w:val="clear" w:color="auto" w:fill="EDEDED" w:themeFill="accent3" w:themeFillTint="33"/>
+          </w:tcPr>
+          <w:p>
+            <w:r>
+              <w:t>Presenza di una pagina di dettaglio immobile</w:t>
+            </w:r>
+          </w:p>
+        </w:tc>
+        <w:tc>
+          <w:tcPr>
+            <w:tcW w:w="4811" w:type="dxa"/>
+            <w:shd w:val="clear" w:color="auto" w:fill="EDEDED" w:themeFill="accent3" w:themeFillTint="33"/>
+          </w:tcPr>
+          <w:p>
+            <w:pPr>
+              <w:rPr>
+                <w:color w:val="00B050"/>
+              </w:rPr>
+            </w:pPr>
+            <w:r>
+              <w:rPr>
+                <w:color w:val="00B050"/>
+              </w:rPr>
+              <w:t>(+)</w:t>
+            </w:r>
+            <w:r>
+              <w:rPr>
+                <w:color w:val="00B050"/>
+              </w:rPr>
+              <w:t xml:space="preserve"> </w:t>
+            </w:r>
+            <w:r>
+              <w:rPr>
+                <w:color w:val="00B050"/>
+              </w:rPr>
+              <w:t>Permette di visualizzare tutte le informazioni relative all’immobile e al suo proprietario prima di procedere con l’assegnazione, in modo di essere certi di stare compiendo l’azione giusta</w:t>
+            </w:r>
+          </w:p>
+          <w:p>
+            <w:pPr>
+              <w:rPr>
+                <w:color w:val="00B050"/>
+              </w:rPr>
+            </w:pPr>
+            <w:r>
+              <w:rPr>
+                <w:color w:val="FF0000"/>
+              </w:rPr>
+              <w:t>(-)</w:t>
+            </w:r>
+            <w:r>
+              <w:rPr>
+                <w:color w:val="FF0000"/>
+              </w:rPr>
+              <w:t xml:space="preserve"> </w:t>
+            </w:r>
+            <w:r>
+              <w:rPr>
+                <w:color w:val="FF0000"/>
+              </w:rPr>
+              <w:t>Allunga la procedura necessaria all’assegnazione rispetto a visualizzare un semplice bottone “Assegna” nella riga relativa all’immobile, all’interno della tabella</w:t>
+            </w:r>
+          </w:p>
+          <w:p>
+            <w:pPr>
+              <w:rPr>
+                <w:color w:val="00B050"/>
+              </w:rPr>
+            </w:pPr>
+          </w:p>
+        </w:tc>
+      </w:tr>
+      <w:tr>
+        <w:trPr>
+          <w:trHeight w:val="1383"/>
+        </w:trPr>
+        <w:tc>
+          <w:tcPr>
+            <w:tcW w:w="4811" w:type="dxa"/>
+            <w:shd w:val="clear" w:color="auto" w:fill="EDEDED" w:themeFill="accent3" w:themeFillTint="33"/>
+          </w:tcPr>
+          <w:p>
+            <w:r>
+              <w:t>Presenza di una mappa nella pagina di dettaglio immobile</w:t>
+            </w:r>
+          </w:p>
+        </w:tc>
+        <w:tc>
+          <w:tcPr>
+            <w:tcW w:w="4811" w:type="dxa"/>
+            <w:shd w:val="clear" w:color="auto" w:fill="EDEDED" w:themeFill="accent3" w:themeFillTint="33"/>
+          </w:tcPr>
+          <w:p>
+            <w:pPr>
+              <w:rPr>
+                <w:color w:val="00B050"/>
+              </w:rPr>
+            </w:pPr>
+            <w:r>
+              <w:rPr>
+                <w:color w:val="00B050"/>
+              </w:rPr>
+              <w:t>(+)</w:t>
+            </w:r>
+            <w:r>
+              <w:rPr>
+                <w:color w:val="00B050"/>
+              </w:rPr>
+              <w:t xml:space="preserve"> </w:t>
+            </w:r>
+            <w:r>
+              <w:rPr>
+                <w:color w:val="00B050"/>
+              </w:rPr>
+              <w:t>Una mappa consente all’operatore di avere una vista chiara sulla posizione dell’immobile</w:t>
+            </w:r>
+          </w:p>
+          <w:p>
+            <w:pPr>
+              <w:rPr>
+                <w:color w:val="00B050"/>
+              </w:rPr>
+            </w:pPr>
+            <w:r>
+              <w:rPr>
+                <w:color w:val="00B050"/>
+              </w:rPr>
+              <w:t>(+)</w:t>
+            </w:r>
+            <w:r>
+              <w:rPr>
+                <w:color w:val="00B050"/>
+              </w:rPr>
+              <w:t xml:space="preserve"> </w:t>
+            </w:r>
+            <w:bookmarkStart w:id="0" w:name="_GoBack"/>
+            <w:bookmarkEnd w:id="0"/>
+            <w:r>
+              <w:rPr>
+                <w:color w:val="00B050"/>
+              </w:rPr>
+              <w:t>È il miglior modo per visualizzare informazioni geografiche</w:t>
+            </w:r>
+          </w:p>
+          <w:p>
+            <w:pPr>
+              <w:rPr>
+                <w:color w:val="00B050"/>
+              </w:rPr>
+            </w:pPr>
+            <w:r>
+              <w:rPr>
+                <w:color w:val="FF0000"/>
+              </w:rPr>
+              <w:t>(-)</w:t>
+            </w:r>
+            <w:r>
+              <w:rPr>
+                <w:color w:val="FF0000"/>
+              </w:rPr>
+              <w:t xml:space="preserve"> </w:t>
+            </w:r>
+            <w:r>
+              <w:rPr>
+                <w:color w:val="FF0000"/>
+              </w:rPr>
+              <w:t>Per un operatore inesperto, gestire una mappa, i relativi livelli di zoom, la posizione dell’area visualizzata e la scelta della vista (satellite/mappa) potrebbe essere inizialmente frustrante</w:t>
+            </w:r>
+          </w:p>
+          <w:p>
+            <w:pPr>
+              <w:rPr>
+                <w:color w:val="00B050"/>
+              </w:rPr>
+            </w:pPr>
+          </w:p>
+          <w:p>
+            <w:pPr>
+              <w:rPr>
+                <w:color w:val="00B050"/>
+              </w:rPr>
+            </w:pPr>
+          </w:p>
+          <w:p>
+            <w:pPr>
+              <w:rPr>
+                <w:color w:val="00B050"/>
+              </w:rPr>
+            </w:pPr>
+          </w:p>
+          <w:p/>
+        </w:tc>
+      </w:tr>
+    </w:tbl>
+    <w:p/>
     <w:sectPr>
       <w:pgSz w:w="11900" w:h="16840"/>
       <w:pgMar w:top="1417" w:right="1134" w:bottom="1134" w:left="1134" w:header="708" w:footer="708" w:gutter="0"/>

</xml_diff>

<commit_message>
Aggiunti mockup ad assignment
</commit_message>
<xml_diff>
--- a/Documentazione/Interaction Scenarios.docx
+++ b/Documentazione/Interaction Scenarios.docx
@@ -1893,31 +1893,16 @@
         </w:tc>
       </w:tr>
     </w:tbl>
+    <w:p>
+      <w:bookmarkStart w:id="0" w:name="_GoBack"/>
+    </w:p>
+    <w:bookmarkEnd w:id="0"/>
+    <w:p>
+      <w:r>
+        <w:br w:type="page"/>
+      </w:r>
+    </w:p>
     <w:p/>
-    <w:p>
-      <w:r>
-        <w:br w:type="page"/>
-      </w:r>
-    </w:p>
-    <w:p>
-      <w:pPr>
-        <w:pStyle w:val="Titolo2"/>
-      </w:pPr>
-      <w:r>
-        <w:lastRenderedPageBreak/>
-        <w:t xml:space="preserve">3.3 </w:t>
-      </w:r>
-      <w:proofErr w:type="spellStart"/>
-      <w:r>
-        <w:t>Interaction</w:t>
-      </w:r>
-      <w:proofErr w:type="spellEnd"/>
-      <w:r>
-        <w:t xml:space="preserve"> Mockup</w:t>
-      </w:r>
-      <w:bookmarkStart w:id="0" w:name="_GoBack"/>
-      <w:bookmarkEnd w:id="0"/>
-    </w:p>
     <w:sectPr>
       <w:pgSz w:w="11900" w:h="16840"/>
       <w:pgMar w:top="1417" w:right="1134" w:bottom="1134" w:left="1134" w:header="708" w:footer="708" w:gutter="0"/>
@@ -2921,6 +2906,33 @@
       </w:tblBorders>
     </w:tblPr>
   </w:style>
+  <w:style w:type="paragraph" w:styleId="Testofumetto">
+    <w:name w:val="Balloon Text"/>
+    <w:basedOn w:val="Normale"/>
+    <w:link w:val="TestofumettoCarattere"/>
+    <w:uiPriority w:val="99"/>
+    <w:semiHidden/>
+    <w:unhideWhenUsed/>
+    <w:rsid w:val="00397A7F"/>
+    <w:rPr>
+      <w:rFonts w:ascii="Times New Roman" w:hAnsi="Times New Roman" w:cs="Times New Roman"/>
+      <w:sz w:val="18"/>
+      <w:szCs w:val="18"/>
+    </w:rPr>
+  </w:style>
+  <w:style w:type="character" w:customStyle="1" w:styleId="TestofumettoCarattere">
+    <w:name w:val="Testo fumetto Carattere"/>
+    <w:basedOn w:val="Carpredefinitoparagrafo"/>
+    <w:link w:val="Testofumetto"/>
+    <w:uiPriority w:val="99"/>
+    <w:semiHidden/>
+    <w:rsid w:val="00397A7F"/>
+    <w:rPr>
+      <w:rFonts w:ascii="Times New Roman" w:hAnsi="Times New Roman" w:cs="Times New Roman"/>
+      <w:sz w:val="18"/>
+      <w:szCs w:val="18"/>
+    </w:rPr>
+  </w:style>
 </w:styles>
 </file>
 

</xml_diff>